<commit_message>
Projekt Eingebettete Software Dokumentation
Ergänzung der Weiternetwicklungsmöglichkeiten
</commit_message>
<xml_diff>
--- a/Projekt Dokumentation eingebettete Software.docx
+++ b/Projekt Dokumentation eingebettete Software.docx
@@ -205,6 +205,8 @@
         </w:rPr>
         <w:br w:type="page"/>
       </w:r>
+      <w:bookmarkStart w:id="0" w:name="_GoBack"/>
+      <w:bookmarkEnd w:id="0"/>
     </w:p>
     <w:p>
       <w:pPr>
@@ -306,7 +308,7 @@
           <w:sz w:val="36"/>
           <w:szCs w:val="36"/>
         </w:rPr>
-        <w:t>Bestehende Probleme</w:t>
+        <w:t>Weiterentwicklung</w:t>
       </w:r>
     </w:p>
     <w:p>
@@ -326,7 +328,7 @@
           <w:sz w:val="36"/>
           <w:szCs w:val="36"/>
         </w:rPr>
-        <w:t>Weiterentwicklung</w:t>
+        <w:t>Bestehende Probleme</w:t>
       </w:r>
     </w:p>
     <w:p>
@@ -1293,7 +1295,23 @@
           <w:sz w:val="28"/>
           <w:szCs w:val="28"/>
         </w:rPr>
-        <w:t xml:space="preserve"> des Arduino verbunden. </w:t>
+        <w:t xml:space="preserve"> des </w:t>
+      </w:r>
+      <w:proofErr w:type="spellStart"/>
+      <w:r>
+        <w:rPr>
+          <w:sz w:val="28"/>
+          <w:szCs w:val="28"/>
+        </w:rPr>
+        <w:t>Arduino</w:t>
+      </w:r>
+      <w:proofErr w:type="spellEnd"/>
+      <w:r>
+        <w:rPr>
+          <w:sz w:val="28"/>
+          <w:szCs w:val="28"/>
+        </w:rPr>
+        <w:t xml:space="preserve"> verbunden. </w:t>
       </w:r>
     </w:p>
     <w:p>
@@ -1357,8 +1375,6 @@
         </w:rPr>
         <w:t xml:space="preserve"> verbindet. Der Pin 9 ist als Input Pin konfiguriert. Wenn man den Taster Drückt stellt der Taster eine Verbindung zwischen dem Pin und dem 5V Anschluss der Boards her. Damit ist der Pin nur dann high, wenn der Taster gedrückt wird.</w:t>
       </w:r>
-      <w:bookmarkStart w:id="0" w:name="_GoBack"/>
-      <w:bookmarkEnd w:id="0"/>
     </w:p>
     <w:p>
       <w:pPr>
@@ -1371,7 +1387,513 @@
     </w:p>
     <w:p>
       <w:pPr>
+        <w:rPr>
+          <w:sz w:val="36"/>
+          <w:szCs w:val="36"/>
+          <w:u w:val="single"/>
+        </w:rPr>
+      </w:pPr>
+      <w:r>
+        <w:rPr>
+          <w:sz w:val="36"/>
+          <w:szCs w:val="36"/>
+          <w:u w:val="single"/>
+        </w:rPr>
+        <w:t>Weiterentwicklung</w:t>
+      </w:r>
+    </w:p>
+    <w:p>
+      <w:pPr>
+        <w:rPr>
+          <w:sz w:val="28"/>
+          <w:szCs w:val="28"/>
+        </w:rPr>
+      </w:pPr>
+      <w:r>
+        <w:rPr>
+          <w:sz w:val="28"/>
+          <w:szCs w:val="28"/>
+        </w:rPr>
+        <w:t>Es gibt verschieden Möglichkeiten das Projekt weiter zu entwickeln.</w:t>
+      </w:r>
+    </w:p>
+    <w:p>
+      <w:pPr>
         <w:pStyle w:val="Listenabsatz"/>
+        <w:rPr>
+          <w:sz w:val="28"/>
+          <w:szCs w:val="28"/>
+        </w:rPr>
+      </w:pPr>
+    </w:p>
+    <w:p>
+      <w:pPr>
+        <w:pStyle w:val="Listenabsatz"/>
+        <w:numPr>
+          <w:ilvl w:val="0"/>
+          <w:numId w:val="5"/>
+        </w:numPr>
+        <w:rPr>
+          <w:sz w:val="28"/>
+          <w:szCs w:val="28"/>
+        </w:rPr>
+      </w:pPr>
+      <w:r>
+        <w:rPr>
+          <w:sz w:val="28"/>
+          <w:szCs w:val="28"/>
+        </w:rPr>
+        <w:t>Verbesserung der Ausgabe</w:t>
+      </w:r>
+    </w:p>
+    <w:p>
+      <w:pPr>
+        <w:pStyle w:val="Listenabsatz"/>
+        <w:numPr>
+          <w:ilvl w:val="1"/>
+          <w:numId w:val="6"/>
+        </w:numPr>
+        <w:rPr>
+          <w:sz w:val="28"/>
+          <w:szCs w:val="28"/>
+        </w:rPr>
+      </w:pPr>
+      <w:r>
+        <w:rPr>
+          <w:sz w:val="28"/>
+          <w:szCs w:val="28"/>
+        </w:rPr>
+        <w:t>Led Panel zur Anzeige der Reaktionszeit</w:t>
+      </w:r>
+    </w:p>
+    <w:p>
+      <w:pPr>
+        <w:pStyle w:val="Listenabsatz"/>
+        <w:numPr>
+          <w:ilvl w:val="1"/>
+          <w:numId w:val="6"/>
+        </w:numPr>
+        <w:rPr>
+          <w:sz w:val="28"/>
+          <w:szCs w:val="28"/>
+        </w:rPr>
+      </w:pPr>
+      <w:r>
+        <w:rPr>
+          <w:sz w:val="28"/>
+          <w:szCs w:val="28"/>
+        </w:rPr>
+        <w:t>Audio Ausgabe zur Reaktionszeit oder zum Beginn der Messung, sowie eine Start Melodie</w:t>
+      </w:r>
+    </w:p>
+    <w:p>
+      <w:pPr>
+        <w:pStyle w:val="Listenabsatz"/>
+        <w:numPr>
+          <w:ilvl w:val="1"/>
+          <w:numId w:val="6"/>
+        </w:numPr>
+        <w:rPr>
+          <w:sz w:val="28"/>
+          <w:szCs w:val="28"/>
+        </w:rPr>
+      </w:pPr>
+      <w:r>
+        <w:rPr>
+          <w:sz w:val="28"/>
+          <w:szCs w:val="28"/>
+        </w:rPr>
+        <w:t>Farbänderungen zu Reaktionszeit (</w:t>
+      </w:r>
+      <w:proofErr w:type="spellStart"/>
+      <w:r>
+        <w:rPr>
+          <w:sz w:val="28"/>
+          <w:szCs w:val="28"/>
+        </w:rPr>
+        <w:t>Rgb</w:t>
+      </w:r>
+      <w:proofErr w:type="spellEnd"/>
+      <w:r>
+        <w:rPr>
+          <w:sz w:val="28"/>
+          <w:szCs w:val="28"/>
+        </w:rPr>
+        <w:t>-Led)</w:t>
+      </w:r>
+    </w:p>
+    <w:p>
+      <w:pPr>
+        <w:pStyle w:val="Listenabsatz"/>
+        <w:ind w:left="360"/>
+        <w:rPr>
+          <w:sz w:val="28"/>
+          <w:szCs w:val="28"/>
+        </w:rPr>
+      </w:pPr>
+    </w:p>
+    <w:p>
+      <w:pPr>
+        <w:pStyle w:val="Listenabsatz"/>
+        <w:numPr>
+          <w:ilvl w:val="0"/>
+          <w:numId w:val="5"/>
+        </w:numPr>
+        <w:rPr>
+          <w:sz w:val="28"/>
+          <w:szCs w:val="28"/>
+        </w:rPr>
+      </w:pPr>
+      <w:r>
+        <w:rPr>
+          <w:sz w:val="28"/>
+          <w:szCs w:val="28"/>
+        </w:rPr>
+        <w:t xml:space="preserve"> </w:t>
+      </w:r>
+      <w:r>
+        <w:rPr>
+          <w:sz w:val="28"/>
+          <w:szCs w:val="28"/>
+        </w:rPr>
+        <w:t>Bau eines Gehäuses</w:t>
+      </w:r>
+    </w:p>
+    <w:p>
+      <w:pPr>
+        <w:pStyle w:val="Listenabsatz"/>
+        <w:numPr>
+          <w:ilvl w:val="1"/>
+          <w:numId w:val="5"/>
+        </w:numPr>
+        <w:rPr>
+          <w:sz w:val="28"/>
+          <w:szCs w:val="28"/>
+        </w:rPr>
+      </w:pPr>
+      <w:r>
+        <w:rPr>
+          <w:sz w:val="28"/>
+          <w:szCs w:val="28"/>
+        </w:rPr>
+        <w:t xml:space="preserve"> </w:t>
+      </w:r>
+      <w:r>
+        <w:rPr>
+          <w:sz w:val="28"/>
+          <w:szCs w:val="28"/>
+        </w:rPr>
+        <w:t xml:space="preserve">Umbau von Steckplatine auf Lochplatine </w:t>
+      </w:r>
+    </w:p>
+    <w:p>
+      <w:pPr>
+        <w:pStyle w:val="Listenabsatz"/>
+        <w:numPr>
+          <w:ilvl w:val="1"/>
+          <w:numId w:val="5"/>
+        </w:numPr>
+        <w:rPr>
+          <w:sz w:val="28"/>
+          <w:szCs w:val="28"/>
+        </w:rPr>
+      </w:pPr>
+      <w:r>
+        <w:rPr>
+          <w:sz w:val="28"/>
+          <w:szCs w:val="28"/>
+        </w:rPr>
+        <w:t xml:space="preserve"> </w:t>
+      </w:r>
+      <w:proofErr w:type="spellStart"/>
+      <w:r>
+        <w:rPr>
+          <w:sz w:val="28"/>
+          <w:szCs w:val="28"/>
+        </w:rPr>
+        <w:t>Ardunio</w:t>
+      </w:r>
+      <w:proofErr w:type="spellEnd"/>
+      <w:r>
+        <w:rPr>
+          <w:sz w:val="28"/>
+          <w:szCs w:val="28"/>
+        </w:rPr>
+        <w:t xml:space="preserve"> und Reaktionstester als </w:t>
+      </w:r>
+      <w:proofErr w:type="spellStart"/>
+      <w:r>
+        <w:rPr>
+          <w:sz w:val="28"/>
+          <w:szCs w:val="28"/>
+        </w:rPr>
+        <w:t>Shield</w:t>
+      </w:r>
+      <w:proofErr w:type="spellEnd"/>
+      <w:r>
+        <w:rPr>
+          <w:sz w:val="28"/>
+          <w:szCs w:val="28"/>
+        </w:rPr>
+        <w:t xml:space="preserve"> in Gehäuse bauen</w:t>
+      </w:r>
+    </w:p>
+    <w:p>
+      <w:pPr>
+        <w:pStyle w:val="Listenabsatz"/>
+        <w:numPr>
+          <w:ilvl w:val="1"/>
+          <w:numId w:val="5"/>
+        </w:numPr>
+        <w:rPr>
+          <w:sz w:val="28"/>
+          <w:szCs w:val="28"/>
+        </w:rPr>
+      </w:pPr>
+      <w:r>
+        <w:rPr>
+          <w:sz w:val="28"/>
+          <w:szCs w:val="28"/>
+        </w:rPr>
+        <w:t xml:space="preserve"> </w:t>
+      </w:r>
+      <w:r>
+        <w:rPr>
+          <w:sz w:val="28"/>
+          <w:szCs w:val="28"/>
+        </w:rPr>
+        <w:t>Gehäuse 3d-Drucker</w:t>
+      </w:r>
+    </w:p>
+    <w:p>
+      <w:pPr>
+        <w:pStyle w:val="Listenabsatz"/>
+        <w:ind w:left="780"/>
+        <w:rPr>
+          <w:sz w:val="28"/>
+          <w:szCs w:val="28"/>
+        </w:rPr>
+      </w:pPr>
+    </w:p>
+    <w:p>
+      <w:pPr>
+        <w:pStyle w:val="Listenabsatz"/>
+        <w:numPr>
+          <w:ilvl w:val="0"/>
+          <w:numId w:val="5"/>
+        </w:numPr>
+        <w:rPr>
+          <w:sz w:val="28"/>
+          <w:szCs w:val="28"/>
+        </w:rPr>
+      </w:pPr>
+      <w:r>
+        <w:rPr>
+          <w:sz w:val="28"/>
+          <w:szCs w:val="28"/>
+        </w:rPr>
+        <w:t>Mehrere</w:t>
+      </w:r>
+      <w:r>
+        <w:rPr>
+          <w:sz w:val="28"/>
+          <w:szCs w:val="28"/>
+        </w:rPr>
+        <w:t>/ andere</w:t>
+      </w:r>
+      <w:r>
+        <w:rPr>
+          <w:sz w:val="28"/>
+          <w:szCs w:val="28"/>
+        </w:rPr>
+        <w:t xml:space="preserve"> Eingaben </w:t>
+      </w:r>
+    </w:p>
+    <w:p>
+      <w:pPr>
+        <w:pStyle w:val="Listenabsatz"/>
+        <w:numPr>
+          <w:ilvl w:val="1"/>
+          <w:numId w:val="2"/>
+        </w:numPr>
+        <w:rPr>
+          <w:sz w:val="28"/>
+          <w:szCs w:val="28"/>
+        </w:rPr>
+      </w:pPr>
+      <w:r>
+        <w:rPr>
+          <w:sz w:val="28"/>
+          <w:szCs w:val="28"/>
+        </w:rPr>
+        <w:t>Mehrere Eingaben (Taster)</w:t>
+      </w:r>
+    </w:p>
+    <w:p>
+      <w:pPr>
+        <w:pStyle w:val="Listenabsatz"/>
+        <w:numPr>
+          <w:ilvl w:val="1"/>
+          <w:numId w:val="2"/>
+        </w:numPr>
+        <w:rPr>
+          <w:sz w:val="28"/>
+          <w:szCs w:val="28"/>
+        </w:rPr>
+      </w:pPr>
+      <w:r>
+        <w:rPr>
+          <w:sz w:val="28"/>
+          <w:szCs w:val="28"/>
+        </w:rPr>
+        <w:t>Ein Taster pro Led (richtigen Taster drücken)</w:t>
+      </w:r>
+    </w:p>
+    <w:p>
+      <w:pPr>
+        <w:pStyle w:val="Listenabsatz"/>
+        <w:numPr>
+          <w:ilvl w:val="1"/>
+          <w:numId w:val="2"/>
+        </w:numPr>
+        <w:rPr>
+          <w:sz w:val="28"/>
+          <w:szCs w:val="28"/>
+        </w:rPr>
+      </w:pPr>
+      <w:r>
+        <w:rPr>
+          <w:sz w:val="28"/>
+          <w:szCs w:val="28"/>
+        </w:rPr>
+        <w:t>Taster loslassen statt drücken</w:t>
+      </w:r>
+    </w:p>
+    <w:p>
+      <w:pPr>
+        <w:rPr>
+          <w:sz w:val="28"/>
+          <w:szCs w:val="28"/>
+        </w:rPr>
+      </w:pPr>
+    </w:p>
+    <w:p>
+      <w:pPr>
+        <w:rPr>
+          <w:sz w:val="36"/>
+          <w:szCs w:val="36"/>
+          <w:u w:val="single"/>
+        </w:rPr>
+      </w:pPr>
+    </w:p>
+    <w:p>
+      <w:pPr>
+        <w:rPr>
+          <w:sz w:val="36"/>
+          <w:szCs w:val="36"/>
+          <w:u w:val="single"/>
+        </w:rPr>
+      </w:pPr>
+    </w:p>
+    <w:p>
+      <w:pPr>
+        <w:rPr>
+          <w:sz w:val="36"/>
+          <w:szCs w:val="36"/>
+          <w:u w:val="single"/>
+        </w:rPr>
+      </w:pPr>
+    </w:p>
+    <w:p>
+      <w:pPr>
+        <w:rPr>
+          <w:sz w:val="36"/>
+          <w:szCs w:val="36"/>
+          <w:u w:val="single"/>
+        </w:rPr>
+      </w:pPr>
+    </w:p>
+    <w:p>
+      <w:pPr>
+        <w:rPr>
+          <w:sz w:val="36"/>
+          <w:szCs w:val="36"/>
+          <w:u w:val="single"/>
+        </w:rPr>
+      </w:pPr>
+    </w:p>
+    <w:p>
+      <w:pPr>
+        <w:rPr>
+          <w:sz w:val="36"/>
+          <w:szCs w:val="36"/>
+          <w:u w:val="single"/>
+        </w:rPr>
+      </w:pPr>
+    </w:p>
+    <w:p>
+      <w:pPr>
+        <w:rPr>
+          <w:sz w:val="36"/>
+          <w:szCs w:val="36"/>
+          <w:u w:val="single"/>
+        </w:rPr>
+      </w:pPr>
+    </w:p>
+    <w:p>
+      <w:pPr>
+        <w:rPr>
+          <w:sz w:val="36"/>
+          <w:szCs w:val="36"/>
+          <w:u w:val="single"/>
+        </w:rPr>
+      </w:pPr>
+    </w:p>
+    <w:p>
+      <w:pPr>
+        <w:rPr>
+          <w:sz w:val="36"/>
+          <w:szCs w:val="36"/>
+          <w:u w:val="single"/>
+        </w:rPr>
+      </w:pPr>
+    </w:p>
+    <w:p>
+      <w:pPr>
+        <w:rPr>
+          <w:sz w:val="36"/>
+          <w:szCs w:val="36"/>
+          <w:u w:val="single"/>
+        </w:rPr>
+      </w:pPr>
+      <w:r>
+        <w:rPr>
+          <w:sz w:val="36"/>
+          <w:szCs w:val="36"/>
+          <w:u w:val="single"/>
+        </w:rPr>
+        <w:lastRenderedPageBreak/>
+        <w:t>Bestehende Probleme</w:t>
+      </w:r>
+    </w:p>
+    <w:p>
+      <w:pPr>
+        <w:rPr>
+          <w:sz w:val="36"/>
+          <w:szCs w:val="36"/>
+          <w:u w:val="single"/>
+        </w:rPr>
+      </w:pPr>
+      <w:r>
+        <w:rPr>
+          <w:sz w:val="28"/>
+          <w:szCs w:val="28"/>
+        </w:rPr>
+        <w:t>Bisher sind keine Probleme aufgetreten.</w:t>
+      </w:r>
+    </w:p>
+    <w:p>
+      <w:pPr>
         <w:rPr>
           <w:sz w:val="28"/>
           <w:szCs w:val="28"/>
@@ -1474,13 +1996,7 @@
       <w:ptab w:relativeTo="margin" w:alignment="center" w:leader="none"/>
     </w:r>
     <w:r>
-      <w:t xml:space="preserve">Prof. </w:t>
-    </w:r>
-    <w:r>
-      <w:t>Dr.</w:t>
-    </w:r>
-    <w:r>
-      <w:t xml:space="preserve"> Hoffmann</w:t>
+      <w:t>Prof. Dr. Hoffmann</w:t>
     </w:r>
     <w:r>
       <w:ptab w:relativeTo="margin" w:alignment="right" w:leader="none"/>
@@ -1763,9 +2279,9 @@
   </w:abstractNum>
   <w:abstractNum w:abstractNumId="3" w15:restartNumberingAfterBreak="0">
     <w:nsid w:val="4D6A1EC3"/>
-    <w:multiLevelType w:val="hybridMultilevel"/>
-    <w:tmpl w:val="3B20A978"/>
-    <w:lvl w:ilvl="0" w:tplc="0407000F">
+    <w:multiLevelType w:val="multilevel"/>
+    <w:tmpl w:val="489037AC"/>
+    <w:lvl w:ilvl="0">
       <w:start w:val="1"/>
       <w:numFmt w:val="decimal"/>
       <w:lvlText w:val="%1."/>
@@ -1777,76 +2293,420 @@
         <w:rFonts w:hint="default"/>
       </w:rPr>
     </w:lvl>
-    <w:lvl w:ilvl="1" w:tplc="04070019" w:tentative="1">
-      <w:start w:val="1"/>
-      <w:numFmt w:val="lowerLetter"/>
-      <w:lvlText w:val="%2."/>
-      <w:lvlJc w:val="left"/>
-      <w:pPr>
-        <w:ind w:left="1440" w:hanging="360"/>
-      </w:pPr>
-    </w:lvl>
-    <w:lvl w:ilvl="2" w:tplc="0407001B" w:tentative="1">
-      <w:start w:val="1"/>
-      <w:numFmt w:val="lowerRoman"/>
-      <w:lvlText w:val="%3."/>
-      <w:lvlJc w:val="right"/>
-      <w:pPr>
-        <w:ind w:left="2160" w:hanging="180"/>
-      </w:pPr>
-    </w:lvl>
-    <w:lvl w:ilvl="3" w:tplc="0407000F" w:tentative="1">
-      <w:start w:val="1"/>
-      <w:numFmt w:val="decimal"/>
-      <w:lvlText w:val="%4."/>
-      <w:lvlJc w:val="left"/>
-      <w:pPr>
-        <w:ind w:left="2880" w:hanging="360"/>
-      </w:pPr>
-    </w:lvl>
-    <w:lvl w:ilvl="4" w:tplc="04070019" w:tentative="1">
-      <w:start w:val="1"/>
-      <w:numFmt w:val="lowerLetter"/>
-      <w:lvlText w:val="%5."/>
-      <w:lvlJc w:val="left"/>
-      <w:pPr>
-        <w:ind w:left="3600" w:hanging="360"/>
-      </w:pPr>
-    </w:lvl>
-    <w:lvl w:ilvl="5" w:tplc="0407001B" w:tentative="1">
-      <w:start w:val="1"/>
-      <w:numFmt w:val="lowerRoman"/>
-      <w:lvlText w:val="%6."/>
-      <w:lvlJc w:val="right"/>
-      <w:pPr>
-        <w:ind w:left="4320" w:hanging="180"/>
-      </w:pPr>
-    </w:lvl>
-    <w:lvl w:ilvl="6" w:tplc="0407000F" w:tentative="1">
-      <w:start w:val="1"/>
-      <w:numFmt w:val="decimal"/>
-      <w:lvlText w:val="%7."/>
-      <w:lvlJc w:val="left"/>
-      <w:pPr>
-        <w:ind w:left="5040" w:hanging="360"/>
-      </w:pPr>
-    </w:lvl>
-    <w:lvl w:ilvl="7" w:tplc="04070019" w:tentative="1">
-      <w:start w:val="1"/>
-      <w:numFmt w:val="lowerLetter"/>
-      <w:lvlText w:val="%8."/>
-      <w:lvlJc w:val="left"/>
-      <w:pPr>
-        <w:ind w:left="5760" w:hanging="360"/>
-      </w:pPr>
-    </w:lvl>
-    <w:lvl w:ilvl="8" w:tplc="0407001B" w:tentative="1">
-      <w:start w:val="1"/>
-      <w:numFmt w:val="lowerRoman"/>
-      <w:lvlText w:val="%9."/>
-      <w:lvlJc w:val="right"/>
-      <w:pPr>
-        <w:ind w:left="6480" w:hanging="180"/>
+    <w:lvl w:ilvl="1">
+      <w:start w:val="1"/>
+      <w:numFmt w:val="decimal"/>
+      <w:isLgl/>
+      <w:lvlText w:val="%1.%2"/>
+      <w:lvlJc w:val="left"/>
+      <w:pPr>
+        <w:ind w:left="780" w:hanging="420"/>
+      </w:pPr>
+      <w:rPr>
+        <w:rFonts w:hint="default"/>
+      </w:rPr>
+    </w:lvl>
+    <w:lvl w:ilvl="2">
+      <w:start w:val="1"/>
+      <w:numFmt w:val="decimal"/>
+      <w:isLgl/>
+      <w:lvlText w:val="%1.%2.%3"/>
+      <w:lvlJc w:val="left"/>
+      <w:pPr>
+        <w:ind w:left="1080" w:hanging="720"/>
+      </w:pPr>
+      <w:rPr>
+        <w:rFonts w:hint="default"/>
+      </w:rPr>
+    </w:lvl>
+    <w:lvl w:ilvl="3">
+      <w:start w:val="1"/>
+      <w:numFmt w:val="decimal"/>
+      <w:isLgl/>
+      <w:lvlText w:val="%1.%2.%3.%4"/>
+      <w:lvlJc w:val="left"/>
+      <w:pPr>
+        <w:ind w:left="1440" w:hanging="1080"/>
+      </w:pPr>
+      <w:rPr>
+        <w:rFonts w:hint="default"/>
+      </w:rPr>
+    </w:lvl>
+    <w:lvl w:ilvl="4">
+      <w:start w:val="1"/>
+      <w:numFmt w:val="decimal"/>
+      <w:isLgl/>
+      <w:lvlText w:val="%1.%2.%3.%4.%5"/>
+      <w:lvlJc w:val="left"/>
+      <w:pPr>
+        <w:ind w:left="1440" w:hanging="1080"/>
+      </w:pPr>
+      <w:rPr>
+        <w:rFonts w:hint="default"/>
+      </w:rPr>
+    </w:lvl>
+    <w:lvl w:ilvl="5">
+      <w:start w:val="1"/>
+      <w:numFmt w:val="decimal"/>
+      <w:isLgl/>
+      <w:lvlText w:val="%1.%2.%3.%4.%5.%6"/>
+      <w:lvlJc w:val="left"/>
+      <w:pPr>
+        <w:ind w:left="1800" w:hanging="1440"/>
+      </w:pPr>
+      <w:rPr>
+        <w:rFonts w:hint="default"/>
+      </w:rPr>
+    </w:lvl>
+    <w:lvl w:ilvl="6">
+      <w:start w:val="1"/>
+      <w:numFmt w:val="decimal"/>
+      <w:isLgl/>
+      <w:lvlText w:val="%1.%2.%3.%4.%5.%6.%7"/>
+      <w:lvlJc w:val="left"/>
+      <w:pPr>
+        <w:ind w:left="1800" w:hanging="1440"/>
+      </w:pPr>
+      <w:rPr>
+        <w:rFonts w:hint="default"/>
+      </w:rPr>
+    </w:lvl>
+    <w:lvl w:ilvl="7">
+      <w:start w:val="1"/>
+      <w:numFmt w:val="decimal"/>
+      <w:isLgl/>
+      <w:lvlText w:val="%1.%2.%3.%4.%5.%6.%7.%8"/>
+      <w:lvlJc w:val="left"/>
+      <w:pPr>
+        <w:ind w:left="2160" w:hanging="1800"/>
+      </w:pPr>
+      <w:rPr>
+        <w:rFonts w:hint="default"/>
+      </w:rPr>
+    </w:lvl>
+    <w:lvl w:ilvl="8">
+      <w:start w:val="1"/>
+      <w:numFmt w:val="decimal"/>
+      <w:isLgl/>
+      <w:lvlText w:val="%1.%2.%3.%4.%5.%6.%7.%8.%9"/>
+      <w:lvlJc w:val="left"/>
+      <w:pPr>
+        <w:ind w:left="2520" w:hanging="2160"/>
+      </w:pPr>
+      <w:rPr>
+        <w:rFonts w:hint="default"/>
+      </w:rPr>
+    </w:lvl>
+  </w:abstractNum>
+  <w:abstractNum w:abstractNumId="4" w15:restartNumberingAfterBreak="0">
+    <w:nsid w:val="5C5747FC"/>
+    <w:multiLevelType w:val="multilevel"/>
+    <w:tmpl w:val="AAF4FD08"/>
+    <w:lvl w:ilvl="0">
+      <w:start w:val="1"/>
+      <w:numFmt w:val="decimal"/>
+      <w:lvlText w:val="%1"/>
+      <w:lvlJc w:val="left"/>
+      <w:pPr>
+        <w:ind w:left="420" w:hanging="420"/>
+      </w:pPr>
+      <w:rPr>
+        <w:rFonts w:hint="default"/>
+      </w:rPr>
+    </w:lvl>
+    <w:lvl w:ilvl="1">
+      <w:start w:val="1"/>
+      <w:numFmt w:val="decimal"/>
+      <w:lvlText w:val="%1.%2"/>
+      <w:lvlJc w:val="left"/>
+      <w:pPr>
+        <w:ind w:left="780" w:hanging="420"/>
+      </w:pPr>
+      <w:rPr>
+        <w:rFonts w:hint="default"/>
+      </w:rPr>
+    </w:lvl>
+    <w:lvl w:ilvl="2">
+      <w:start w:val="1"/>
+      <w:numFmt w:val="decimal"/>
+      <w:lvlText w:val="%1.%2.%3"/>
+      <w:lvlJc w:val="left"/>
+      <w:pPr>
+        <w:ind w:left="1440" w:hanging="720"/>
+      </w:pPr>
+      <w:rPr>
+        <w:rFonts w:hint="default"/>
+      </w:rPr>
+    </w:lvl>
+    <w:lvl w:ilvl="3">
+      <w:start w:val="1"/>
+      <w:numFmt w:val="decimal"/>
+      <w:lvlText w:val="%1.%2.%3.%4"/>
+      <w:lvlJc w:val="left"/>
+      <w:pPr>
+        <w:ind w:left="2160" w:hanging="1080"/>
+      </w:pPr>
+      <w:rPr>
+        <w:rFonts w:hint="default"/>
+      </w:rPr>
+    </w:lvl>
+    <w:lvl w:ilvl="4">
+      <w:start w:val="1"/>
+      <w:numFmt w:val="decimal"/>
+      <w:lvlText w:val="%1.%2.%3.%4.%5"/>
+      <w:lvlJc w:val="left"/>
+      <w:pPr>
+        <w:ind w:left="2520" w:hanging="1080"/>
+      </w:pPr>
+      <w:rPr>
+        <w:rFonts w:hint="default"/>
+      </w:rPr>
+    </w:lvl>
+    <w:lvl w:ilvl="5">
+      <w:start w:val="1"/>
+      <w:numFmt w:val="decimal"/>
+      <w:lvlText w:val="%1.%2.%3.%4.%5.%6"/>
+      <w:lvlJc w:val="left"/>
+      <w:pPr>
+        <w:ind w:left="3240" w:hanging="1440"/>
+      </w:pPr>
+      <w:rPr>
+        <w:rFonts w:hint="default"/>
+      </w:rPr>
+    </w:lvl>
+    <w:lvl w:ilvl="6">
+      <w:start w:val="1"/>
+      <w:numFmt w:val="decimal"/>
+      <w:lvlText w:val="%1.%2.%3.%4.%5.%6.%7"/>
+      <w:lvlJc w:val="left"/>
+      <w:pPr>
+        <w:ind w:left="3600" w:hanging="1440"/>
+      </w:pPr>
+      <w:rPr>
+        <w:rFonts w:hint="default"/>
+      </w:rPr>
+    </w:lvl>
+    <w:lvl w:ilvl="7">
+      <w:start w:val="1"/>
+      <w:numFmt w:val="decimal"/>
+      <w:lvlText w:val="%1.%2.%3.%4.%5.%6.%7.%8"/>
+      <w:lvlJc w:val="left"/>
+      <w:pPr>
+        <w:ind w:left="4320" w:hanging="1800"/>
+      </w:pPr>
+      <w:rPr>
+        <w:rFonts w:hint="default"/>
+      </w:rPr>
+    </w:lvl>
+    <w:lvl w:ilvl="8">
+      <w:start w:val="1"/>
+      <w:numFmt w:val="decimal"/>
+      <w:lvlText w:val="%1.%2.%3.%4.%5.%6.%7.%8.%9"/>
+      <w:lvlJc w:val="left"/>
+      <w:pPr>
+        <w:ind w:left="5040" w:hanging="2160"/>
+      </w:pPr>
+      <w:rPr>
+        <w:rFonts w:hint="default"/>
+      </w:rPr>
+    </w:lvl>
+  </w:abstractNum>
+  <w:abstractNum w:abstractNumId="5" w15:restartNumberingAfterBreak="0">
+    <w:nsid w:val="5F6168D7"/>
+    <w:multiLevelType w:val="multilevel"/>
+    <w:tmpl w:val="937C7C22"/>
+    <w:lvl w:ilvl="0">
+      <w:start w:val="1"/>
+      <w:numFmt w:val="decimal"/>
+      <w:lvlText w:val="%1"/>
+      <w:lvlJc w:val="left"/>
+      <w:pPr>
+        <w:ind w:left="420" w:hanging="420"/>
+      </w:pPr>
+      <w:rPr>
+        <w:rFonts w:hint="default"/>
+      </w:rPr>
+    </w:lvl>
+    <w:lvl w:ilvl="1">
+      <w:start w:val="1"/>
+      <w:numFmt w:val="decimal"/>
+      <w:lvlText w:val="%1.%2"/>
+      <w:lvlJc w:val="left"/>
+      <w:pPr>
+        <w:ind w:left="780" w:hanging="420"/>
+      </w:pPr>
+      <w:rPr>
+        <w:rFonts w:hint="default"/>
+      </w:rPr>
+    </w:lvl>
+    <w:lvl w:ilvl="2">
+      <w:start w:val="1"/>
+      <w:numFmt w:val="decimal"/>
+      <w:lvlText w:val="%1.%2.%3"/>
+      <w:lvlJc w:val="left"/>
+      <w:pPr>
+        <w:ind w:left="1440" w:hanging="720"/>
+      </w:pPr>
+      <w:rPr>
+        <w:rFonts w:hint="default"/>
+      </w:rPr>
+    </w:lvl>
+    <w:lvl w:ilvl="3">
+      <w:start w:val="1"/>
+      <w:numFmt w:val="decimal"/>
+      <w:lvlText w:val="%1.%2.%3.%4"/>
+      <w:lvlJc w:val="left"/>
+      <w:pPr>
+        <w:ind w:left="2160" w:hanging="1080"/>
+      </w:pPr>
+      <w:rPr>
+        <w:rFonts w:hint="default"/>
+      </w:rPr>
+    </w:lvl>
+    <w:lvl w:ilvl="4">
+      <w:start w:val="1"/>
+      <w:numFmt w:val="decimal"/>
+      <w:lvlText w:val="%1.%2.%3.%4.%5"/>
+      <w:lvlJc w:val="left"/>
+      <w:pPr>
+        <w:ind w:left="2520" w:hanging="1080"/>
+      </w:pPr>
+      <w:rPr>
+        <w:rFonts w:hint="default"/>
+      </w:rPr>
+    </w:lvl>
+    <w:lvl w:ilvl="5">
+      <w:start w:val="1"/>
+      <w:numFmt w:val="decimal"/>
+      <w:lvlText w:val="%1.%2.%3.%4.%5.%6"/>
+      <w:lvlJc w:val="left"/>
+      <w:pPr>
+        <w:ind w:left="3240" w:hanging="1440"/>
+      </w:pPr>
+      <w:rPr>
+        <w:rFonts w:hint="default"/>
+      </w:rPr>
+    </w:lvl>
+    <w:lvl w:ilvl="6">
+      <w:start w:val="1"/>
+      <w:numFmt w:val="decimal"/>
+      <w:lvlText w:val="%1.%2.%3.%4.%5.%6.%7"/>
+      <w:lvlJc w:val="left"/>
+      <w:pPr>
+        <w:ind w:left="3600" w:hanging="1440"/>
+      </w:pPr>
+      <w:rPr>
+        <w:rFonts w:hint="default"/>
+      </w:rPr>
+    </w:lvl>
+    <w:lvl w:ilvl="7">
+      <w:start w:val="1"/>
+      <w:numFmt w:val="decimal"/>
+      <w:lvlText w:val="%1.%2.%3.%4.%5.%6.%7.%8"/>
+      <w:lvlJc w:val="left"/>
+      <w:pPr>
+        <w:ind w:left="4320" w:hanging="1800"/>
+      </w:pPr>
+      <w:rPr>
+        <w:rFonts w:hint="default"/>
+      </w:rPr>
+    </w:lvl>
+    <w:lvl w:ilvl="8">
+      <w:start w:val="1"/>
+      <w:numFmt w:val="decimal"/>
+      <w:lvlText w:val="%1.%2.%3.%4.%5.%6.%7.%8.%9"/>
+      <w:lvlJc w:val="left"/>
+      <w:pPr>
+        <w:ind w:left="5040" w:hanging="2160"/>
+      </w:pPr>
+      <w:rPr>
+        <w:rFonts w:hint="default"/>
+      </w:rPr>
+    </w:lvl>
+  </w:abstractNum>
+  <w:abstractNum w:abstractNumId="6" w15:restartNumberingAfterBreak="0">
+    <w:nsid w:val="6F013F42"/>
+    <w:multiLevelType w:val="multilevel"/>
+    <w:tmpl w:val="0407001F"/>
+    <w:lvl w:ilvl="0">
+      <w:start w:val="1"/>
+      <w:numFmt w:val="decimal"/>
+      <w:lvlText w:val="%1."/>
+      <w:lvlJc w:val="left"/>
+      <w:pPr>
+        <w:ind w:left="360" w:hanging="360"/>
+      </w:pPr>
+    </w:lvl>
+    <w:lvl w:ilvl="1">
+      <w:start w:val="1"/>
+      <w:numFmt w:val="decimal"/>
+      <w:lvlText w:val="%1.%2."/>
+      <w:lvlJc w:val="left"/>
+      <w:pPr>
+        <w:ind w:left="792" w:hanging="432"/>
+      </w:pPr>
+    </w:lvl>
+    <w:lvl w:ilvl="2">
+      <w:start w:val="1"/>
+      <w:numFmt w:val="decimal"/>
+      <w:lvlText w:val="%1.%2.%3."/>
+      <w:lvlJc w:val="left"/>
+      <w:pPr>
+        <w:ind w:left="1224" w:hanging="504"/>
+      </w:pPr>
+    </w:lvl>
+    <w:lvl w:ilvl="3">
+      <w:start w:val="1"/>
+      <w:numFmt w:val="decimal"/>
+      <w:lvlText w:val="%1.%2.%3.%4."/>
+      <w:lvlJc w:val="left"/>
+      <w:pPr>
+        <w:ind w:left="1728" w:hanging="648"/>
+      </w:pPr>
+    </w:lvl>
+    <w:lvl w:ilvl="4">
+      <w:start w:val="1"/>
+      <w:numFmt w:val="decimal"/>
+      <w:lvlText w:val="%1.%2.%3.%4.%5."/>
+      <w:lvlJc w:val="left"/>
+      <w:pPr>
+        <w:ind w:left="2232" w:hanging="792"/>
+      </w:pPr>
+    </w:lvl>
+    <w:lvl w:ilvl="5">
+      <w:start w:val="1"/>
+      <w:numFmt w:val="decimal"/>
+      <w:lvlText w:val="%1.%2.%3.%4.%5.%6."/>
+      <w:lvlJc w:val="left"/>
+      <w:pPr>
+        <w:ind w:left="2736" w:hanging="936"/>
+      </w:pPr>
+    </w:lvl>
+    <w:lvl w:ilvl="6">
+      <w:start w:val="1"/>
+      <w:numFmt w:val="decimal"/>
+      <w:lvlText w:val="%1.%2.%3.%4.%5.%6.%7."/>
+      <w:lvlJc w:val="left"/>
+      <w:pPr>
+        <w:ind w:left="3240" w:hanging="1080"/>
+      </w:pPr>
+    </w:lvl>
+    <w:lvl w:ilvl="7">
+      <w:start w:val="1"/>
+      <w:numFmt w:val="decimal"/>
+      <w:lvlText w:val="%1.%2.%3.%4.%5.%6.%7.%8."/>
+      <w:lvlJc w:val="left"/>
+      <w:pPr>
+        <w:ind w:left="3744" w:hanging="1224"/>
+      </w:pPr>
+    </w:lvl>
+    <w:lvl w:ilvl="8">
+      <w:start w:val="1"/>
+      <w:numFmt w:val="decimal"/>
+      <w:lvlText w:val="%1.%2.%3.%4.%5.%6.%7.%8.%9."/>
+      <w:lvlJc w:val="left"/>
+      <w:pPr>
+        <w:ind w:left="4320" w:hanging="1440"/>
       </w:pPr>
     </w:lvl>
   </w:abstractNum>
@@ -1861,6 +2721,15 @@
   </w:num>
   <w:num w:numId="4">
     <w:abstractNumId w:val="2"/>
+  </w:num>
+  <w:num w:numId="5">
+    <w:abstractNumId w:val="6"/>
+  </w:num>
+  <w:num w:numId="6">
+    <w:abstractNumId w:val="5"/>
+  </w:num>
+  <w:num w:numId="7">
+    <w:abstractNumId w:val="4"/>
   </w:num>
 </w:numbering>
 </file>

</xml_diff>

<commit_message>
Projekt Dokumentation eingebettete Software
Neue Teileliste von Tinkercad
</commit_message>
<xml_diff>
--- a/Projekt Dokumentation eingebettete Software.docx
+++ b/Projekt Dokumentation eingebettete Software.docx
@@ -1144,164 +1144,112 @@
         </w:rPr>
         <w:t>Stückliste:</w:t>
       </w:r>
-    </w:p>
-    <w:p>
-      <w:pPr>
-        <w:pStyle w:val="Listenabsatz"/>
-        <w:numPr>
-          <w:ilvl w:val="0"/>
-          <w:numId w:val="4"/>
-        </w:numPr>
-        <w:rPr>
-          <w:sz w:val="28"/>
-          <w:szCs w:val="28"/>
-        </w:rPr>
-      </w:pPr>
-      <w:r>
-        <w:rPr>
-          <w:sz w:val="28"/>
-          <w:szCs w:val="28"/>
-        </w:rPr>
-        <w:t>Kabel in 3 verschiedenen Farben</w:t>
-      </w:r>
-    </w:p>
-    <w:p>
-      <w:pPr>
-        <w:pStyle w:val="Listenabsatz"/>
-        <w:numPr>
-          <w:ilvl w:val="0"/>
-          <w:numId w:val="4"/>
-        </w:numPr>
-        <w:rPr>
-          <w:sz w:val="28"/>
-          <w:szCs w:val="28"/>
-        </w:rPr>
-      </w:pPr>
-      <w:r>
-        <w:rPr>
-          <w:sz w:val="28"/>
-          <w:szCs w:val="28"/>
-        </w:rPr>
-        <w:t>Taster, der 2 Pins kontinui</w:t>
-      </w:r>
-      <w:r>
-        <w:rPr>
-          <w:sz w:val="28"/>
-          <w:szCs w:val="28"/>
-        </w:rPr>
-        <w:t>e</w:t>
-      </w:r>
-      <w:r>
-        <w:rPr>
-          <w:sz w:val="28"/>
-          <w:szCs w:val="28"/>
-        </w:rPr>
-        <w:t>rlich verbindet, und beim Druck einen Umschaltet</w:t>
-      </w:r>
-    </w:p>
-    <w:p>
-      <w:pPr>
-        <w:pStyle w:val="Listenabsatz"/>
-        <w:numPr>
-          <w:ilvl w:val="0"/>
-          <w:numId w:val="4"/>
-        </w:numPr>
-        <w:rPr>
-          <w:sz w:val="28"/>
-          <w:szCs w:val="28"/>
-        </w:rPr>
-      </w:pPr>
-      <w:r>
-        <w:rPr>
-          <w:sz w:val="28"/>
-          <w:szCs w:val="28"/>
-        </w:rPr>
-        <w:t xml:space="preserve">8*220 Ohm Wiederstand (7 für die Leds und einen als Pull down für den Taster) </w:t>
-      </w:r>
-    </w:p>
-    <w:p>
-      <w:pPr>
-        <w:pStyle w:val="Listenabsatz"/>
-        <w:numPr>
-          <w:ilvl w:val="0"/>
-          <w:numId w:val="4"/>
-        </w:numPr>
-        <w:rPr>
-          <w:sz w:val="28"/>
-          <w:szCs w:val="28"/>
-        </w:rPr>
-      </w:pPr>
-      <w:r>
-        <w:rPr>
-          <w:sz w:val="28"/>
-          <w:szCs w:val="28"/>
-        </w:rPr>
-        <w:t xml:space="preserve">7*Led </w:t>
-      </w:r>
-    </w:p>
-    <w:p>
-      <w:pPr>
-        <w:rPr>
-          <w:sz w:val="28"/>
-          <w:szCs w:val="28"/>
-          <w:u w:val="single"/>
-        </w:rPr>
-      </w:pPr>
-      <w:r>
-        <w:rPr>
-          <w:sz w:val="28"/>
-          <w:szCs w:val="28"/>
-          <w:u w:val="single"/>
-        </w:rPr>
-        <w:t>Funktionsweise</w:t>
-      </w:r>
-    </w:p>
-    <w:p>
-      <w:pPr>
-        <w:rPr>
-          <w:sz w:val="28"/>
-          <w:szCs w:val="28"/>
-        </w:rPr>
-      </w:pPr>
-      <w:r>
-        <w:rPr>
-          <w:sz w:val="28"/>
-          <w:szCs w:val="28"/>
-        </w:rPr>
-        <w:t xml:space="preserve">Der Arduino versorgt die Leds mit Strom. Dazu werden die Pins 2-9 verwendet. Ein Kabel verbindet </w:t>
-      </w:r>
-      <w:proofErr w:type="gramStart"/>
-      <w:r>
-        <w:rPr>
-          <w:sz w:val="28"/>
-          <w:szCs w:val="28"/>
-        </w:rPr>
-        <w:t>die</w:t>
-      </w:r>
-      <w:proofErr w:type="gramEnd"/>
-      <w:r>
-        <w:rPr>
-          <w:sz w:val="28"/>
-          <w:szCs w:val="28"/>
-        </w:rPr>
-        <w:t xml:space="preserve"> Led jeweils mit einem Pin der im Code als Output Pin konfiguriert wurde.  Die Pins des Arduino sind jeweils über einen Wiederstand mit der Anode der Led verbunden. Die Kathoden der Leds sind alle untereinander verbunden und werden mit dem </w:t>
-      </w:r>
-      <w:proofErr w:type="spellStart"/>
-      <w:r>
-        <w:rPr>
-          <w:sz w:val="28"/>
-          <w:szCs w:val="28"/>
-        </w:rPr>
-        <w:t>Gr</w:t>
+      <w:r>
+        <w:rPr>
+          <w:noProof/>
+          <w:sz w:val="28"/>
+          <w:szCs w:val="28"/>
+          <w:lang w:eastAsia="de-DE"/>
+        </w:rPr>
+        <w:drawing>
+          <wp:inline distT="0" distB="0" distL="0" distR="0">
+            <wp:extent cx="4967232" cy="2981325"/>
+            <wp:effectExtent l="0" t="0" r="5080" b="0"/>
+            <wp:docPr id="3" name="Grafik 3"/>
+            <wp:cNvGraphicFramePr>
+              <a:graphicFrameLocks xmlns:a="http://schemas.openxmlformats.org/drawingml/2006/main" noChangeAspect="1"/>
+            </wp:cNvGraphicFramePr>
+            <a:graphic xmlns:a="http://schemas.openxmlformats.org/drawingml/2006/main">
+              <a:graphicData uri="http://schemas.openxmlformats.org/drawingml/2006/picture">
+                <pic:pic xmlns:pic="http://schemas.openxmlformats.org/drawingml/2006/picture">
+                  <pic:nvPicPr>
+                    <pic:cNvPr id="3" name="TeileListe.JPG"/>
+                    <pic:cNvPicPr/>
+                  </pic:nvPicPr>
+                  <pic:blipFill>
+                    <a:blip r:embed="rId9">
+                      <a:extLst>
+                        <a:ext uri="{28A0092B-C50C-407E-A947-70E740481C1C}">
+                          <a14:useLocalDpi xmlns:a14="http://schemas.microsoft.com/office/drawing/2010/main" val="0"/>
+                        </a:ext>
+                      </a:extLst>
+                    </a:blip>
+                    <a:stretch>
+                      <a:fillRect/>
+                    </a:stretch>
+                  </pic:blipFill>
+                  <pic:spPr>
+                    <a:xfrm>
+                      <a:off x="0" y="0"/>
+                      <a:ext cx="4971574" cy="2983931"/>
+                    </a:xfrm>
+                    <a:prstGeom prst="rect">
+                      <a:avLst/>
+                    </a:prstGeom>
+                  </pic:spPr>
+                </pic:pic>
+              </a:graphicData>
+            </a:graphic>
+          </wp:inline>
+        </w:drawing>
       </w:r>
       <w:bookmarkStart w:id="0" w:name="_GoBack"/>
       <w:bookmarkEnd w:id="0"/>
-      <w:r>
-        <w:rPr>
-          <w:sz w:val="28"/>
-          <w:szCs w:val="28"/>
-        </w:rPr>
-        <w:t>ound</w:t>
+    </w:p>
+    <w:p>
+      <w:pPr>
+        <w:rPr>
+          <w:sz w:val="28"/>
+          <w:szCs w:val="28"/>
+          <w:u w:val="single"/>
+        </w:rPr>
+      </w:pPr>
+      <w:r>
+        <w:rPr>
+          <w:sz w:val="28"/>
+          <w:szCs w:val="28"/>
+          <w:u w:val="single"/>
+        </w:rPr>
+        <w:t>Funktionsweise</w:t>
+      </w:r>
+    </w:p>
+    <w:p>
+      <w:pPr>
+        <w:rPr>
+          <w:sz w:val="28"/>
+          <w:szCs w:val="28"/>
+        </w:rPr>
+      </w:pPr>
+      <w:r>
+        <w:rPr>
+          <w:sz w:val="28"/>
+          <w:szCs w:val="28"/>
+        </w:rPr>
+        <w:t xml:space="preserve">Der Arduino versorgt die Leds mit Strom. Dazu werden die Pins 2-9 verwendet. Ein Kabel verbindet </w:t>
+      </w:r>
+      <w:proofErr w:type="gramStart"/>
+      <w:r>
+        <w:rPr>
+          <w:sz w:val="28"/>
+          <w:szCs w:val="28"/>
+        </w:rPr>
+        <w:t>die</w:t>
+      </w:r>
+      <w:proofErr w:type="gramEnd"/>
+      <w:r>
+        <w:rPr>
+          <w:sz w:val="28"/>
+          <w:szCs w:val="28"/>
+        </w:rPr>
+        <w:t xml:space="preserve"> Led jeweils mit einem Pin der im Code als Output Pin konfiguriert wurde.  Die Pins des Arduino sind jeweils über einen Wiederstand mit der Anode der Led verbunden. Die Kathoden der Leds sind alle untereinander verbunden und werden mit dem </w:t>
+      </w:r>
+      <w:proofErr w:type="spellStart"/>
+      <w:r>
+        <w:rPr>
+          <w:sz w:val="28"/>
+          <w:szCs w:val="28"/>
+        </w:rPr>
+        <w:t>Ground</w:t>
       </w:r>
       <w:proofErr w:type="spellEnd"/>
       <w:r>
@@ -1340,6 +1288,7 @@
           <w:sz w:val="28"/>
           <w:szCs w:val="28"/>
         </w:rPr>
+        <w:lastRenderedPageBreak/>
         <w:t xml:space="preserve">Wenn </w:t>
       </w:r>
       <w:proofErr w:type="gramStart"/>
@@ -1893,7 +1842,6 @@
           <w:szCs w:val="36"/>
           <w:u w:val="single"/>
         </w:rPr>
-        <w:lastRenderedPageBreak/>
         <w:t>Bestehende Probleme</w:t>
       </w:r>
     </w:p>
@@ -1922,8 +1870,8 @@
       </w:pPr>
     </w:p>
     <w:sectPr>
-      <w:headerReference w:type="default" r:id="rId9"/>
-      <w:footerReference w:type="default" r:id="rId10"/>
+      <w:headerReference w:type="default" r:id="rId10"/>
+      <w:footerReference w:type="default" r:id="rId11"/>
       <w:pgSz w:w="11906" w:h="16838"/>
       <w:pgMar w:top="1417" w:right="1417" w:bottom="1134" w:left="1417" w:header="708" w:footer="708" w:gutter="0"/>
       <w:cols w:space="708"/>

</xml_diff>